<commit_message>
Complete report to lab3 RMP
</commit_message>
<xml_diff>
--- a/6semestr/RMP/ЛР3_Черняев_ИС-17-2.docx
+++ b/6semestr/RMP/ЛР3_Черняев_ИС-17-2.docx
@@ -182,7 +182,7 @@
           <w:rFonts w:cs="Times New Roman"/>
           <w:szCs w:val="28"/>
         </w:rPr>
-        <w:t>2</w:t>
+        <w:t>3</w:t>
       </w:r>
     </w:p>
     <w:p>
@@ -194,18 +194,20 @@
         </w:rPr>
       </w:pPr>
       <w:r>
-        <w:rPr>
-          <w:rFonts w:cs="Times New Roman"/>
-          <w:szCs w:val="28"/>
-        </w:rPr>
-        <w:t>Исследование особенностей интерфейса android-приложений. Основные комп</w:t>
-      </w:r>
-      <w:r>
-        <w:rPr>
-          <w:rFonts w:cs="Times New Roman"/>
-          <w:szCs w:val="28"/>
-        </w:rPr>
-        <w:t>оненты интерфейса и их свойства</w:t>
+        <w:t xml:space="preserve">Работа с ресурсами в ОС </w:t>
+      </w:r>
+      <w:r>
+        <w:rPr>
+          <w:lang w:val="en-US"/>
+        </w:rPr>
+        <w:t>Android</w:t>
+      </w:r>
+      <w:r>
+        <w:rPr>
+          <w:rFonts w:cs="Times New Roman"/>
+          <w:szCs w:val="28"/>
+        </w:rPr>
+        <w:t xml:space="preserve"> </w:t>
       </w:r>
     </w:p>
     <w:p>
@@ -237,6 +239,16 @@
         </w:rPr>
         <w:t>»</w:t>
       </w:r>
+    </w:p>
+    <w:p>
+      <w:pPr>
+        <w:ind w:firstLine="851"/>
+        <w:jc w:val="center"/>
+        <w:rPr>
+          <w:rFonts w:cs="Times New Roman"/>
+          <w:szCs w:val="28"/>
+        </w:rPr>
+      </w:pPr>
     </w:p>
     <w:p>
       <w:pPr>
@@ -613,19 +625,27 @@
     </w:p>
     <w:p>
       <w:pPr>
+        <w:pStyle w:val="ad"/>
         <w:ind w:firstLine="709"/>
-        <w:rPr>
-          <w:rFonts w:cs="Times New Roman"/>
-          <w:szCs w:val="28"/>
-        </w:rPr>
-      </w:pPr>
-      <w:r>
-        <w:rPr>
-          <w:rFonts w:cs="Times New Roman"/>
-          <w:szCs w:val="28"/>
-        </w:rPr>
-        <w:t>Изучить особенности создания интерфейса пользователя на Android Studio.</w:t>
-      </w:r>
+        <w:jc w:val="both"/>
+        <w:rPr>
+          <w:caps w:val="0"/>
+        </w:rPr>
+      </w:pPr>
+      <w:r>
+        <w:rPr>
+          <w:caps w:val="0"/>
+        </w:rPr>
+        <w:t>Изучить организацию хранения различных типов ресурсов приложения Android и исследовать возможности их использования.</w:t>
+      </w:r>
+    </w:p>
+    <w:p>
+      <w:pPr>
+        <w:pStyle w:val="ad"/>
+        <w:rPr>
+          <w:caps w:val="0"/>
+        </w:rPr>
+      </w:pPr>
     </w:p>
     <w:p>
       <w:pPr>
@@ -672,6 +692,8 @@
     <w:p>
       <w:pPr>
         <w:pStyle w:val="ad"/>
+        <w:ind w:firstLine="709"/>
+        <w:jc w:val="both"/>
         <w:rPr>
           <w:caps w:val="0"/>
         </w:rPr>
@@ -680,7 +702,7 @@
         <w:rPr>
           <w:caps w:val="0"/>
         </w:rPr>
-        <w:t>Разработать приложение в Android Studio в соответствии со своим вариантом задания.</w:t>
+        <w:t>Модифицировать проект приложения, разработанного в предыдущих лабораторных работах (либо же создать новое произвольное приложение), задействовав нем ресурсы в соответствии с вариантом задания.</w:t>
       </w:r>
     </w:p>
     <w:p>
@@ -698,19 +720,55 @@
         <w:tblLook w:val="04A0" w:firstRow="1" w:lastRow="0" w:firstColumn="1" w:lastColumn="0" w:noHBand="0" w:noVBand="1"/>
       </w:tblPr>
       <w:tblGrid>
-        <w:gridCol w:w="1489"/>
-        <w:gridCol w:w="2361"/>
-        <w:gridCol w:w="2685"/>
-        <w:gridCol w:w="3036"/>
+        <w:gridCol w:w="4651"/>
+        <w:gridCol w:w="4694"/>
       </w:tblGrid>
       <w:tr>
         <w:tc>
           <w:tcPr>
-            <w:tcW w:w="1838" w:type="dxa"/>
+            <w:tcW w:w="4651" w:type="dxa"/>
           </w:tcPr>
           <w:p>
             <w:pPr>
-              <w:pStyle w:val="af1"/>
+              <w:pStyle w:val="af3"/>
+              <w:shd w:val="clear" w:color="auto" w:fill="auto"/>
+              <w:spacing w:line="240" w:lineRule="auto"/>
+              <w:ind w:firstLine="0"/>
+              <w:jc w:val="center"/>
+            </w:pPr>
+            <w:r>
+              <w:t>№ варианта</w:t>
+            </w:r>
+          </w:p>
+        </w:tc>
+        <w:tc>
+          <w:tcPr>
+            <w:tcW w:w="4694" w:type="dxa"/>
+          </w:tcPr>
+          <w:p>
+            <w:pPr>
+              <w:pStyle w:val="af3"/>
+              <w:shd w:val="clear" w:color="auto" w:fill="auto"/>
+              <w:spacing w:line="240" w:lineRule="auto"/>
+              <w:ind w:firstLine="0"/>
+              <w:jc w:val="center"/>
+            </w:pPr>
+            <w:r>
+              <w:t>Тип ресурса, который требуется использовать в проекте</w:t>
+            </w:r>
+          </w:p>
+        </w:tc>
+      </w:tr>
+      <w:tr>
+        <w:tc>
+          <w:tcPr>
+            <w:tcW w:w="4651" w:type="dxa"/>
+          </w:tcPr>
+          <w:p>
+            <w:pPr>
+              <w:pStyle w:val="af3"/>
+              <w:shd w:val="clear" w:color="auto" w:fill="auto"/>
+              <w:spacing w:line="240" w:lineRule="auto"/>
               <w:ind w:firstLine="0"/>
               <w:jc w:val="center"/>
             </w:pPr>
@@ -721,31 +779,13 @@
         </w:tc>
         <w:tc>
           <w:tcPr>
-            <w:tcW w:w="2552" w:type="dxa"/>
+            <w:tcW w:w="4694" w:type="dxa"/>
           </w:tcPr>
           <w:p>
             <w:pPr>
-              <w:pStyle w:val="af1"/>
+              <w:pStyle w:val="af3"/>
+              <w:spacing w:line="240" w:lineRule="auto"/>
               <w:ind w:firstLine="0"/>
-              <w:jc w:val="center"/>
-            </w:pPr>
-            <w:r>
-              <w:rPr>
-                <w:lang w:val="en-US"/>
-              </w:rPr>
-              <w:t>LinearLayout</w:t>
-            </w:r>
-          </w:p>
-        </w:tc>
-        <w:tc>
-          <w:tcPr>
-            <w:tcW w:w="3043" w:type="dxa"/>
-          </w:tcPr>
-          <w:p>
-            <w:pPr>
-              <w:pStyle w:val="af1"/>
-              <w:ind w:firstLine="0"/>
-              <w:jc w:val="center"/>
               <w:rPr>
                 <w:lang w:val="en-US"/>
               </w:rPr>
@@ -754,14 +794,26 @@
               <w:rPr>
                 <w:lang w:val="en-US"/>
               </w:rPr>
-              <w:t xml:space="preserve">Button, </w:t>
+              <w:t>Inset</w:t>
+            </w:r>
+            <w:r>
+              <w:rPr>
+                <w:lang w:val="en-US"/>
+              </w:rPr>
+              <w:t xml:space="preserve"> Drawable;</w:t>
+            </w:r>
+            <w:r>
+              <w:rPr>
+                <w:lang w:val="en-US"/>
+              </w:rPr>
+              <w:t xml:space="preserve"> </w:t>
             </w:r>
           </w:p>
           <w:p>
             <w:pPr>
-              <w:pStyle w:val="af1"/>
+              <w:pStyle w:val="af3"/>
+              <w:spacing w:line="240" w:lineRule="auto"/>
               <w:ind w:firstLine="0"/>
-              <w:jc w:val="center"/>
               <w:rPr>
                 <w:lang w:val="en-US"/>
               </w:rPr>
@@ -770,96 +822,7 @@
               <w:rPr>
                 <w:lang w:val="en-US"/>
               </w:rPr>
-              <w:t xml:space="preserve">TextView, </w:t>
-            </w:r>
-          </w:p>
-          <w:p>
-            <w:pPr>
-              <w:pStyle w:val="af1"/>
-              <w:ind w:firstLine="0"/>
-              <w:jc w:val="center"/>
-              <w:rPr>
-                <w:lang w:val="en-US"/>
-              </w:rPr>
-            </w:pPr>
-            <w:r>
-              <w:rPr>
-                <w:lang w:val="en-US"/>
-              </w:rPr>
-              <w:t>EditText,</w:t>
-            </w:r>
-          </w:p>
-          <w:p>
-            <w:pPr>
-              <w:pStyle w:val="af1"/>
-              <w:ind w:firstLine="0"/>
-              <w:jc w:val="center"/>
-            </w:pPr>
-            <w:r>
-              <w:rPr>
-                <w:lang w:val="en-US"/>
-              </w:rPr>
-              <w:t xml:space="preserve">ImageView </w:t>
-            </w:r>
-          </w:p>
-        </w:tc>
-        <w:tc>
-          <w:tcPr>
-            <w:tcW w:w="2478" w:type="dxa"/>
-          </w:tcPr>
-          <w:p>
-            <w:pPr>
-              <w:pStyle w:val="af1"/>
-              <w:ind w:firstLine="0"/>
-              <w:jc w:val="center"/>
-            </w:pPr>
-            <w:r>
-              <w:rPr>
-                <w:noProof/>
-                <w:lang w:eastAsia="ru-RU"/>
-              </w:rPr>
-              <w:drawing>
-                <wp:inline distT="0" distB="0" distL="0" distR="0" wp14:anchorId="06425AF6" wp14:editId="3AA84697">
-                  <wp:extent cx="1784178" cy="1946965"/>
-                  <wp:effectExtent l="0" t="0" r="6985" b="0"/>
-                  <wp:docPr id="100" name="Рисунок 100"/>
-                  <wp:cNvGraphicFramePr>
-                    <a:graphicFrameLocks xmlns:a="http://schemas.openxmlformats.org/drawingml/2006/main" noChangeAspect="1"/>
-                  </wp:cNvGraphicFramePr>
-                  <a:graphic xmlns:a="http://schemas.openxmlformats.org/drawingml/2006/main">
-                    <a:graphicData uri="http://schemas.openxmlformats.org/drawingml/2006/picture">
-                      <pic:pic xmlns:pic="http://schemas.openxmlformats.org/drawingml/2006/picture">
-                        <pic:nvPicPr>
-                          <pic:cNvPr id="1" name=""/>
-                          <pic:cNvPicPr/>
-                        </pic:nvPicPr>
-                        <pic:blipFill rotWithShape="1">
-                          <a:blip r:embed="rId8"/>
-                          <a:srcRect t="1106"/>
-                          <a:stretch/>
-                        </pic:blipFill>
-                        <pic:spPr bwMode="auto">
-                          <a:xfrm>
-                            <a:off x="0" y="0"/>
-                            <a:ext cx="1789514" cy="1952788"/>
-                          </a:xfrm>
-                          <a:prstGeom prst="rect">
-                            <a:avLst/>
-                          </a:prstGeom>
-                          <a:ln>
-                            <a:noFill/>
-                          </a:ln>
-                          <a:extLst>
-                            <a:ext uri="{53640926-AAD7-44D8-BBD7-CCE9431645EC}">
-                              <a14:shadowObscured xmlns:a14="http://schemas.microsoft.com/office/drawing/2010/main"/>
-                            </a:ext>
-                          </a:extLst>
-                        </pic:spPr>
-                      </pic:pic>
-                    </a:graphicData>
-                  </a:graphic>
-                </wp:inline>
-              </w:drawing>
+              <w:t>Nine Patch Images</w:t>
             </w:r>
           </w:p>
         </w:tc>
@@ -868,13 +831,16 @@
     <w:p>
       <w:pPr>
         <w:pStyle w:val="ad"/>
+        <w:jc w:val="both"/>
         <w:rPr>
           <w:caps w:val="0"/>
+          <w:lang w:val="en-US"/>
         </w:rPr>
       </w:pPr>
       <w:r>
         <w:rPr>
           <w:caps w:val="0"/>
+          <w:lang w:val="en-US"/>
         </w:rPr>
         <w:t xml:space="preserve"> </w:t>
       </w:r>
@@ -912,7 +878,25 @@
         <w:rPr>
           <w:caps w:val="0"/>
         </w:rPr>
-        <w:t>Разработаем приложение в Android Studio.</w:t>
+        <w:t>Модифицируем</w:t>
+      </w:r>
+      <w:r>
+        <w:rPr>
+          <w:caps w:val="0"/>
+        </w:rPr>
+        <w:t xml:space="preserve"> проект приложения, разработанного в </w:t>
+      </w:r>
+      <w:r>
+        <w:rPr>
+          <w:caps w:val="0"/>
+        </w:rPr>
+        <w:t>предыдущих лабораторных работах</w:t>
+      </w:r>
+      <w:r>
+        <w:rPr>
+          <w:caps w:val="0"/>
+        </w:rPr>
+        <w:t>, задействовав нем ресурсы в соответствии с вариантом задания.</w:t>
       </w:r>
     </w:p>
     <w:p>
@@ -939,35 +923,268 @@
         <w:rPr>
           <w:caps w:val="0"/>
         </w:rPr>
-        <w:t>Содержимое</w:t>
+        <w:t>Программное использование</w:t>
       </w:r>
       <w:r>
         <w:rPr>
           <w:caps w:val="0"/>
           <w:lang w:val="en-US"/>
         </w:rPr>
-        <w:t xml:space="preserve"> </w:t>
-      </w:r>
-      <w:r>
-        <w:rPr>
-          <w:caps w:val="0"/>
-        </w:rPr>
-        <w:t>файла</w:t>
-      </w:r>
-      <w:r>
+        <w:t>:</w:t>
+      </w:r>
+    </w:p>
+    <w:p>
+      <w:pPr>
+        <w:pStyle w:val="ad"/>
+        <w:jc w:val="both"/>
         <w:rPr>
           <w:caps w:val="0"/>
           <w:lang w:val="en-US"/>
         </w:rPr>
-        <w:t xml:space="preserve"> </w:t>
-      </w:r>
-      <w:r>
-        <w:rPr>
-          <w:caps w:val="0"/>
-          <w:lang w:val="en-US"/>
-        </w:rPr>
-        <w:t>content_main.xml:</w:t>
-      </w:r>
+      </w:pPr>
+    </w:p>
+    <w:p>
+      <w:pPr>
+        <w:pStyle w:val="af"/>
+        <w:jc w:val="left"/>
+        <w:rPr>
+          <w:rFonts w:eastAsia="Times New Roman"/>
+        </w:rPr>
+      </w:pPr>
+      <w:r>
+        <w:rPr>
+          <w:rFonts w:eastAsia="Times New Roman"/>
+        </w:rPr>
+        <w:t>Drawable img1 = getResources().getDrawable(R.drawable.</w:t>
+      </w:r>
+      <w:r>
+        <w:rPr>
+          <w:rFonts w:eastAsia="Times New Roman"/>
+          <w:i/>
+          <w:iCs/>
+          <w:color w:val="9876AA"/>
+        </w:rPr>
+        <w:t>first</w:t>
+      </w:r>
+      <w:r>
+        <w:rPr>
+          <w:rFonts w:eastAsia="Times New Roman"/>
+        </w:rPr>
+        <w:t>)</w:t>
+      </w:r>
+      <w:r>
+        <w:rPr>
+          <w:rFonts w:eastAsia="Times New Roman"/>
+          <w:color w:val="CC7832"/>
+        </w:rPr>
+        <w:t>;</w:t>
+      </w:r>
+      <w:r>
+        <w:rPr>
+          <w:rFonts w:eastAsia="Times New Roman"/>
+          <w:color w:val="CC7832"/>
+        </w:rPr>
+        <w:br/>
+      </w:r>
+      <w:r>
+        <w:rPr>
+          <w:rFonts w:eastAsia="Times New Roman"/>
+        </w:rPr>
+        <w:t>ImageView imgView1</w:t>
+      </w:r>
+      <w:r>
+        <w:rPr>
+          <w:rFonts w:eastAsia="Times New Roman"/>
+          <w:color w:val="CC7832"/>
+        </w:rPr>
+        <w:t>;</w:t>
+      </w:r>
+      <w:r>
+        <w:rPr>
+          <w:rFonts w:eastAsia="Times New Roman"/>
+          <w:color w:val="CC7832"/>
+        </w:rPr>
+        <w:br/>
+      </w:r>
+      <w:r>
+        <w:rPr>
+          <w:rFonts w:eastAsia="Times New Roman"/>
+        </w:rPr>
+        <w:t>imgView1 = findViewById(R.id.</w:t>
+      </w:r>
+      <w:r>
+        <w:rPr>
+          <w:rFonts w:eastAsia="Times New Roman"/>
+          <w:i/>
+          <w:iCs/>
+          <w:color w:val="9876AA"/>
+        </w:rPr>
+        <w:t>imageView</w:t>
+      </w:r>
+      <w:r>
+        <w:rPr>
+          <w:rFonts w:eastAsia="Times New Roman"/>
+        </w:rPr>
+        <w:t>)</w:t>
+      </w:r>
+      <w:r>
+        <w:rPr>
+          <w:rFonts w:eastAsia="Times New Roman"/>
+          <w:color w:val="CC7832"/>
+        </w:rPr>
+        <w:t>;</w:t>
+      </w:r>
+      <w:r>
+        <w:rPr>
+          <w:rFonts w:eastAsia="Times New Roman"/>
+          <w:color w:val="CC7832"/>
+        </w:rPr>
+        <w:br/>
+      </w:r>
+      <w:r>
+        <w:rPr>
+          <w:rFonts w:eastAsia="Times New Roman"/>
+        </w:rPr>
+        <w:t>imgView1.setImageDrawable(img1)</w:t>
+      </w:r>
+      <w:r>
+        <w:rPr>
+          <w:rFonts w:eastAsia="Times New Roman"/>
+          <w:color w:val="CC7832"/>
+        </w:rPr>
+        <w:t>;</w:t>
+      </w:r>
+      <w:r>
+        <w:rPr>
+          <w:rFonts w:eastAsia="Times New Roman"/>
+          <w:color w:val="CC7832"/>
+        </w:rPr>
+        <w:br/>
+      </w:r>
+      <w:r>
+        <w:rPr>
+          <w:rFonts w:eastAsia="Times New Roman"/>
+          <w:color w:val="CC7832"/>
+        </w:rPr>
+        <w:br/>
+      </w:r>
+      <w:r>
+        <w:rPr>
+          <w:rFonts w:eastAsia="Times New Roman"/>
+        </w:rPr>
+        <w:t>Drawable img2 = getResources().getDrawable(R.drawable.</w:t>
+      </w:r>
+      <w:r>
+        <w:rPr>
+          <w:rFonts w:eastAsia="Times New Roman"/>
+          <w:i/>
+          <w:iCs/>
+          <w:color w:val="9876AA"/>
+        </w:rPr>
+        <w:t>second</w:t>
+      </w:r>
+      <w:r>
+        <w:rPr>
+          <w:rFonts w:eastAsia="Times New Roman"/>
+        </w:rPr>
+        <w:t>)</w:t>
+      </w:r>
+      <w:r>
+        <w:rPr>
+          <w:rFonts w:eastAsia="Times New Roman"/>
+          <w:color w:val="CC7832"/>
+        </w:rPr>
+        <w:t>;</w:t>
+      </w:r>
+      <w:r>
+        <w:rPr>
+          <w:rFonts w:eastAsia="Times New Roman"/>
+          <w:color w:val="CC7832"/>
+        </w:rPr>
+        <w:br/>
+      </w:r>
+      <w:r>
+        <w:rPr>
+          <w:rFonts w:eastAsia="Times New Roman"/>
+        </w:rPr>
+        <w:t>ImageView imgView2</w:t>
+      </w:r>
+      <w:r>
+        <w:rPr>
+          <w:rFonts w:eastAsia="Times New Roman"/>
+          <w:color w:val="CC7832"/>
+        </w:rPr>
+        <w:t>;</w:t>
+      </w:r>
+      <w:r>
+        <w:rPr>
+          <w:rFonts w:eastAsia="Times New Roman"/>
+          <w:color w:val="CC7832"/>
+        </w:rPr>
+        <w:br/>
+      </w:r>
+      <w:r>
+        <w:rPr>
+          <w:rFonts w:eastAsia="Times New Roman"/>
+        </w:rPr>
+        <w:t>imgView2=</w:t>
+      </w:r>
+      <w:r>
+        <w:rPr>
+          <w:rFonts w:eastAsia="Times New Roman"/>
+        </w:rPr>
+        <w:t>findViewById(R.id.</w:t>
+      </w:r>
+      <w:r>
+        <w:rPr>
+          <w:rFonts w:eastAsia="Times New Roman"/>
+          <w:i/>
+          <w:iCs/>
+          <w:color w:val="9876AA"/>
+        </w:rPr>
+        <w:t>imageView2</w:t>
+      </w:r>
+      <w:r>
+        <w:rPr>
+          <w:rFonts w:eastAsia="Times New Roman"/>
+        </w:rPr>
+        <w:t>)</w:t>
+      </w:r>
+      <w:r>
+        <w:rPr>
+          <w:rFonts w:eastAsia="Times New Roman"/>
+          <w:color w:val="CC7832"/>
+        </w:rPr>
+        <w:t>;</w:t>
+      </w:r>
+      <w:r>
+        <w:rPr>
+          <w:rFonts w:eastAsia="Times New Roman"/>
+          <w:color w:val="CC7832"/>
+        </w:rPr>
+        <w:br/>
+      </w:r>
+      <w:r>
+        <w:rPr>
+          <w:rFonts w:eastAsia="Times New Roman"/>
+        </w:rPr>
+        <w:t>imgView2.setImageDrawable(img2)</w:t>
+      </w:r>
+      <w:r>
+        <w:rPr>
+          <w:rFonts w:eastAsia="Times New Roman"/>
+          <w:color w:val="CC7832"/>
+        </w:rPr>
+        <w:t>;</w:t>
+      </w:r>
+    </w:p>
+    <w:p>
+      <w:pPr>
+        <w:pStyle w:val="af"/>
+        <w:rPr>
+          <w:caps/>
+        </w:rPr>
+      </w:pPr>
     </w:p>
     <w:p>
       <w:pPr>
@@ -979,729 +1196,156 @@
           <w:lang w:val="en-US"/>
         </w:rPr>
       </w:pPr>
+      <w:r>
+        <w:rPr>
+          <w:caps w:val="0"/>
+        </w:rPr>
+        <w:t>И</w:t>
+      </w:r>
+      <w:r>
+        <w:rPr>
+          <w:caps w:val="0"/>
+        </w:rPr>
+        <w:t>спользование</w:t>
+      </w:r>
+      <w:r>
+        <w:rPr>
+          <w:caps w:val="0"/>
+          <w:lang w:val="en-US"/>
+        </w:rPr>
+        <w:t xml:space="preserve"> </w:t>
+      </w:r>
+      <w:r>
+        <w:rPr>
+          <w:caps w:val="0"/>
+        </w:rPr>
+        <w:t>в</w:t>
+      </w:r>
+      <w:r>
+        <w:rPr>
+          <w:caps w:val="0"/>
+          <w:lang w:val="en-US"/>
+        </w:rPr>
+        <w:t xml:space="preserve"> </w:t>
+      </w:r>
+      <w:r>
+        <w:rPr>
+          <w:caps w:val="0"/>
+          <w:lang w:val="en-US"/>
+        </w:rPr>
+        <w:t xml:space="preserve">xml </w:t>
+      </w:r>
+      <w:r>
+        <w:rPr>
+          <w:caps w:val="0"/>
+        </w:rPr>
+        <w:t>файле</w:t>
+      </w:r>
+      <w:r>
+        <w:rPr>
+          <w:caps w:val="0"/>
+          <w:lang w:val="en-US"/>
+        </w:rPr>
+        <w:t>:</w:t>
+      </w:r>
     </w:p>
     <w:p>
       <w:pPr>
         <w:pStyle w:val="af"/>
-      </w:pPr>
-      <w:r>
-        <w:t>&lt;?xml version="1.0" encoding="utf-8"?&gt;</w:t>
-      </w:r>
+        <w:rPr>
+          <w:caps/>
+        </w:rPr>
+      </w:pPr>
     </w:p>
     <w:p>
       <w:pPr>
         <w:pStyle w:val="af"/>
-      </w:pPr>
-      <w:r>
-        <w:t>&lt;androidx.constraintlayout.widget.ConstraintLayout xmlns:android="http://schemas.android.com/apk/res/android"</w:t>
-      </w:r>
-    </w:p>
-    <w:p>
-      <w:pPr>
-        <w:pStyle w:val="af"/>
-      </w:pPr>
-      <w:r>
-        <w:t xml:space="preserve">    xmlns:app="http://schemas.android.com/apk/res-auto"</w:t>
-      </w:r>
-    </w:p>
-    <w:p>
-      <w:pPr>
-        <w:pStyle w:val="af"/>
-      </w:pPr>
-      <w:r>
-        <w:t xml:space="preserve">    xmlns:tools="http://schemas.android.com/tools"</w:t>
-      </w:r>
-    </w:p>
-    <w:p>
-      <w:pPr>
-        <w:pStyle w:val="af"/>
-      </w:pPr>
-      <w:r>
-        <w:t xml:space="preserve">    android:layout_width="match_parent"</w:t>
-      </w:r>
-    </w:p>
-    <w:p>
-      <w:pPr>
-        <w:pStyle w:val="af"/>
-      </w:pPr>
-      <w:r>
+        <w:jc w:val="left"/>
+      </w:pPr>
+      <w:r>
+        <w:t>&lt;ImageView</w:t>
+      </w:r>
+      <w:r>
+        <w:br/>
+        <w:t xml:space="preserve">    android:id="@+id/imageView"</w:t>
+      </w:r>
+      <w:r>
+        <w:br/>
+        <w:t xml:space="preserve">    android:layout_width="195dp"</w:t>
+      </w:r>
+      <w:r>
+        <w:br/>
         <w:t xml:space="preserve">    android:layout_height="match_parent"</w:t>
       </w:r>
-    </w:p>
-    <w:p>
-      <w:pPr>
-        <w:pStyle w:val="af"/>
-      </w:pPr>
-      <w:r>
-        <w:t xml:space="preserve">    tools:context=".MainActivity"&gt;</w:t>
-      </w:r>
-    </w:p>
-    <w:p>
-      <w:pPr>
-        <w:pStyle w:val="af"/>
-      </w:pPr>
-    </w:p>
-    <w:p>
-      <w:pPr>
-        <w:pStyle w:val="af"/>
-      </w:pPr>
-      <w:r>
-        <w:t xml:space="preserve">    &lt;LinearLayout</w:t>
-      </w:r>
-    </w:p>
-    <w:p>
-      <w:pPr>
-        <w:pStyle w:val="af"/>
-      </w:pPr>
-      <w:r>
-        <w:t xml:space="preserve">        android:layout_width="match_parent"</w:t>
-      </w:r>
-    </w:p>
-    <w:p>
-      <w:pPr>
-        <w:pStyle w:val="af"/>
-      </w:pPr>
-      <w:r>
-        <w:t xml:space="preserve">        android:layout_height="match_parent"</w:t>
-      </w:r>
-    </w:p>
-    <w:p>
-      <w:pPr>
-        <w:pStyle w:val="af"/>
-      </w:pPr>
-      <w:r>
-        <w:t xml:space="preserve">        android:orientation="vertical"&gt;</w:t>
-      </w:r>
-    </w:p>
-    <w:p>
-      <w:pPr>
-        <w:pStyle w:val="af"/>
-      </w:pPr>
-    </w:p>
-    <w:p>
-      <w:pPr>
-        <w:pStyle w:val="af"/>
-      </w:pPr>
-      <w:r>
-        <w:t xml:space="preserve">        &lt;LinearLayout</w:t>
-      </w:r>
-    </w:p>
-    <w:p>
-      <w:pPr>
-        <w:pStyle w:val="af"/>
-      </w:pPr>
-      <w:r>
-        <w:t xml:space="preserve">            android:layout_width="match_parent"</w:t>
-      </w:r>
-    </w:p>
-    <w:p>
-      <w:pPr>
-        <w:pStyle w:val="af"/>
-      </w:pPr>
-      <w:r>
-        <w:t xml:space="preserve">            android:layout_height="wrap_content"</w:t>
-      </w:r>
-    </w:p>
-    <w:p>
-      <w:pPr>
-        <w:pStyle w:val="af"/>
-      </w:pPr>
-      <w:r>
-        <w:t xml:space="preserve">            android:orientation="horizontal"&gt;</w:t>
-      </w:r>
-    </w:p>
-    <w:p>
-      <w:pPr>
-        <w:pStyle w:val="af"/>
-      </w:pPr>
-    </w:p>
-    <w:p>
-      <w:pPr>
-        <w:pStyle w:val="af"/>
-      </w:pPr>
-      <w:r>
-        <w:t xml:space="preserve">            &lt;TextView</w:t>
-      </w:r>
-    </w:p>
-    <w:p>
-      <w:pPr>
-        <w:pStyle w:val="af"/>
-      </w:pPr>
-      <w:r>
-        <w:t xml:space="preserve">                android:id="@+id/textView"</w:t>
-      </w:r>
-    </w:p>
-    <w:p>
-      <w:pPr>
-        <w:pStyle w:val="af"/>
-      </w:pPr>
-      <w:r>
-        <w:t xml:space="preserve">                android:layout_width="195dp"</w:t>
-      </w:r>
-    </w:p>
-    <w:p>
-      <w:pPr>
-        <w:pStyle w:val="af"/>
-      </w:pPr>
-      <w:r>
-        <w:t xml:space="preserve">                android:layout_height="wrap_content"</w:t>
-      </w:r>
-    </w:p>
-    <w:p>
-      <w:pPr>
-        <w:pStyle w:val="af"/>
-      </w:pPr>
-      <w:r>
-        <w:t xml:space="preserve">                android:layout_centerHorizontal="true"</w:t>
-      </w:r>
-    </w:p>
-    <w:p>
-      <w:pPr>
-        <w:pStyle w:val="af"/>
-      </w:pPr>
+      <w:r>
+        <w:br/>
+        <w:t xml:space="preserve">    android:layout_centerHorizontal="true"</w:t>
+      </w:r>
+      <w:r>
+        <w:br/>
+        <w:t xml:space="preserve">    android:layout_centerVertical="true"</w:t>
+      </w:r>
+      <w:r>
+        <w:br/>
+        <w:t xml:space="preserve">    android:layout_margin="5dp"</w:t>
+      </w:r>
+      <w:r>
+        <w:br/>
+        <w:t xml:space="preserve">    android:padding="5dp"</w:t>
+      </w:r>
+      <w:r>
+        <w:br/>
+        <w:t xml:space="preserve">    app:srcCompat</w:t>
+      </w:r>
+      <w:r>
+        <w:t>="@drawable/first"</w:t>
+      </w:r>
+      <w:r>
+        <w:t>/&gt;</w:t>
+      </w:r>
+      <w:r>
+        <w:br/>
+      </w:r>
+      <w:r>
+        <w:br/>
+        <w:t>&lt;ImageView</w:t>
+      </w:r>
+      <w:bookmarkStart w:id="0" w:name="_GoBack"/>
+      <w:bookmarkEnd w:id="0"/>
+      <w:r>
+        <w:br/>
+        <w:t xml:space="preserve">    android:id="@+id/imageView2"</w:t>
+      </w:r>
+      <w:r>
+        <w:br/>
+        <w:t xml:space="preserve">    android:layout_width="195dp"</w:t>
+      </w:r>
+      <w:r>
+        <w:br/>
+        <w:t xml:space="preserve">    android:layout_height="match_parent"</w:t>
+      </w:r>
+      <w:r>
+        <w:br/>
+      </w:r>
       <w:r>
         <w:lastRenderedPageBreak/>
-        <w:t xml:space="preserve">                android:layout_centerVertical="true"</w:t>
-      </w:r>
-    </w:p>
-    <w:p>
-      <w:pPr>
-        <w:pStyle w:val="af"/>
-      </w:pPr>
-      <w:r>
-        <w:t xml:space="preserve">                android:layout_margin="5dp"</w:t>
-      </w:r>
-    </w:p>
-    <w:p>
-      <w:pPr>
-        <w:pStyle w:val="af"/>
-      </w:pPr>
-      <w:r>
-        <w:t xml:space="preserve">                android:gravity="center"</w:t>
-      </w:r>
-    </w:p>
-    <w:p>
-      <w:pPr>
-        <w:pStyle w:val="af"/>
-      </w:pPr>
-      <w:r>
-        <w:t xml:space="preserve">                android:padding="5dp"</w:t>
-      </w:r>
-    </w:p>
-    <w:p>
-      <w:pPr>
-        <w:pStyle w:val="af"/>
-      </w:pPr>
-      <w:r>
-        <w:t xml:space="preserve">                android:text="Картинка 1" /&gt;</w:t>
-      </w:r>
-    </w:p>
-    <w:p>
-      <w:pPr>
-        <w:pStyle w:val="af"/>
-      </w:pPr>
-    </w:p>
-    <w:p>
-      <w:pPr>
-        <w:pStyle w:val="af"/>
-      </w:pPr>
-      <w:r>
-        <w:t xml:space="preserve">            &lt;TextView</w:t>
-      </w:r>
-    </w:p>
-    <w:p>
-      <w:pPr>
-        <w:pStyle w:val="af"/>
-      </w:pPr>
-      <w:r>
-        <w:t xml:space="preserve">                android:id="@+id/textView2"</w:t>
-      </w:r>
-    </w:p>
-    <w:p>
-      <w:pPr>
-        <w:pStyle w:val="af"/>
-      </w:pPr>
-      <w:r>
-        <w:t xml:space="preserve">                android:layout_width="195dp"</w:t>
-      </w:r>
-    </w:p>
-    <w:p>
-      <w:pPr>
-        <w:pStyle w:val="af"/>
-      </w:pPr>
-      <w:r>
-        <w:t xml:space="preserve">                android:layout_height="wrap_content"</w:t>
-      </w:r>
-    </w:p>
-    <w:p>
-      <w:pPr>
-        <w:pStyle w:val="af"/>
-      </w:pPr>
-      <w:r>
-        <w:t xml:space="preserve">                android:layout_centerHorizontal="true"</w:t>
-      </w:r>
-    </w:p>
-    <w:p>
-      <w:pPr>
-        <w:pStyle w:val="af"/>
-      </w:pPr>
-      <w:r>
-        <w:t xml:space="preserve">                android:layout_centerVertical="true"</w:t>
-      </w:r>
-    </w:p>
-    <w:p>
-      <w:pPr>
-        <w:pStyle w:val="af"/>
-      </w:pPr>
-      <w:r>
-        <w:t xml:space="preserve">                android:layout_margin="5dp"</w:t>
-      </w:r>
-    </w:p>
-    <w:p>
-      <w:pPr>
-        <w:pStyle w:val="af"/>
-      </w:pPr>
-      <w:r>
-        <w:t xml:space="preserve">                android:gravity="center"</w:t>
-      </w:r>
-    </w:p>
-    <w:p>
-      <w:pPr>
-        <w:pStyle w:val="af"/>
-      </w:pPr>
-      <w:r>
-        <w:t xml:space="preserve">                android:padding="5dp"</w:t>
-      </w:r>
-    </w:p>
-    <w:p>
-      <w:pPr>
-        <w:pStyle w:val="af"/>
-      </w:pPr>
-      <w:r>
-        <w:t xml:space="preserve">                android:text="Картинка 2" /&gt;</w:t>
-      </w:r>
-    </w:p>
-    <w:p>
-      <w:pPr>
-        <w:pStyle w:val="af"/>
-      </w:pPr>
-      <w:r>
-        <w:t xml:space="preserve">        &lt;/LinearLayout&gt;</w:t>
-      </w:r>
-    </w:p>
-    <w:p>
-      <w:pPr>
-        <w:pStyle w:val="af"/>
-      </w:pPr>
-    </w:p>
-    <w:p>
-      <w:pPr>
-        <w:pStyle w:val="af"/>
-      </w:pPr>
-      <w:r>
-        <w:t xml:space="preserve">        &lt;LinearLayout</w:t>
-      </w:r>
-    </w:p>
-    <w:p>
-      <w:pPr>
-        <w:pStyle w:val="af"/>
-      </w:pPr>
-      <w:r>
-        <w:t xml:space="preserve">            android:layout_width="match_parent"</w:t>
-      </w:r>
-    </w:p>
-    <w:p>
-      <w:pPr>
-        <w:pStyle w:val="af"/>
-      </w:pPr>
-      <w:r>
-        <w:t xml:space="preserve">            android:layout_height="180dp"</w:t>
-      </w:r>
-    </w:p>
-    <w:p>
-      <w:pPr>
-        <w:pStyle w:val="af"/>
-      </w:pPr>
-      <w:r>
-        <w:t xml:space="preserve">            android:orientation="horizontal"&gt;</w:t>
-      </w:r>
-    </w:p>
-    <w:p>
-      <w:pPr>
-        <w:pStyle w:val="af"/>
-      </w:pPr>
-    </w:p>
-    <w:p>
-      <w:pPr>
-        <w:pStyle w:val="af"/>
-      </w:pPr>
-      <w:r>
-        <w:t xml:space="preserve">            &lt;ImageView</w:t>
-      </w:r>
-    </w:p>
-    <w:p>
-      <w:pPr>
-        <w:pStyle w:val="af"/>
-      </w:pPr>
-      <w:r>
-        <w:t xml:space="preserve">                android:id="@+id/imageView"</w:t>
-      </w:r>
-    </w:p>
-    <w:p>
-      <w:pPr>
-        <w:pStyle w:val="af"/>
-      </w:pPr>
-      <w:r>
-        <w:t xml:space="preserve">                android:layout_width="195dp"</w:t>
-      </w:r>
-    </w:p>
-    <w:p>
-      <w:pPr>
-        <w:pStyle w:val="af"/>
-      </w:pPr>
-      <w:r>
-        <w:t xml:space="preserve">                android:layout_height="match_parent"</w:t>
-      </w:r>
-    </w:p>
-    <w:p>
-      <w:pPr>
-        <w:pStyle w:val="af"/>
-      </w:pPr>
-      <w:r>
-        <w:t xml:space="preserve">                android:layout_centerHorizontal="true"</w:t>
-      </w:r>
-    </w:p>
-    <w:p>
-      <w:pPr>
-        <w:pStyle w:val="af"/>
-      </w:pPr>
-      <w:r>
-        <w:t xml:space="preserve">                android:layout_centerVertical="true"</w:t>
-      </w:r>
-    </w:p>
-    <w:p>
-      <w:pPr>
-        <w:pStyle w:val="af"/>
-      </w:pPr>
-      <w:r>
-        <w:t xml:space="preserve">                android:layout_margin="5dp"</w:t>
-      </w:r>
-    </w:p>
-    <w:p>
-      <w:pPr>
-        <w:pStyle w:val="af"/>
-      </w:pPr>
-      <w:r>
-        <w:t xml:space="preserve">                android:padding="5dp"</w:t>
-      </w:r>
-    </w:p>
-    <w:p>
-      <w:pPr>
-        <w:pStyle w:val="af"/>
-      </w:pPr>
-      <w:r>
-        <w:t xml:space="preserve">                app:srcCompat="@android:mipmap/sym_def_app_icon" /&gt;</w:t>
-      </w:r>
-    </w:p>
-    <w:p>
-      <w:pPr>
-        <w:pStyle w:val="af"/>
-      </w:pPr>
-    </w:p>
-    <w:p>
-      <w:pPr>
-        <w:pStyle w:val="af"/>
-      </w:pPr>
-      <w:r>
-        <w:t xml:space="preserve">            &lt;ImageView</w:t>
-      </w:r>
-    </w:p>
-    <w:p>
-      <w:pPr>
-        <w:pStyle w:val="af"/>
-      </w:pPr>
-      <w:r>
-        <w:t xml:space="preserve">                android:id="@+id/imageView2"</w:t>
-      </w:r>
-    </w:p>
-    <w:p>
-      <w:pPr>
-        <w:pStyle w:val="af"/>
-      </w:pPr>
-      <w:r>
-        <w:t xml:space="preserve">                android:layout_width="195dp"</w:t>
-      </w:r>
-    </w:p>
-    <w:p>
-      <w:pPr>
-        <w:pStyle w:val="af"/>
-      </w:pPr>
-      <w:r>
-        <w:t xml:space="preserve">                android:layout_height="match_parent"</w:t>
-      </w:r>
-    </w:p>
-    <w:p>
-      <w:pPr>
-        <w:pStyle w:val="af"/>
-      </w:pPr>
-      <w:r>
-        <w:t xml:space="preserve">                android:layout_centerHorizontal="true"</w:t>
-      </w:r>
-    </w:p>
-    <w:p>
-      <w:pPr>
-        <w:pStyle w:val="af"/>
-      </w:pPr>
-      <w:r>
-        <w:t xml:space="preserve">                android:layout_centerVertical="true"</w:t>
-      </w:r>
-    </w:p>
-    <w:p>
-      <w:pPr>
-        <w:pStyle w:val="af"/>
-      </w:pPr>
-      <w:r>
-        <w:t xml:space="preserve">                android:layout_margin="5dp"</w:t>
-      </w:r>
-    </w:p>
-    <w:p>
-      <w:pPr>
-        <w:pStyle w:val="af"/>
-      </w:pPr>
-      <w:r>
-        <w:t xml:space="preserve">                android:padding="5dp"</w:t>
-      </w:r>
-    </w:p>
-    <w:p>
-      <w:pPr>
-        <w:pStyle w:val="af"/>
-      </w:pPr>
-      <w:r>
-        <w:t xml:space="preserve">                app:srcCompat="@mipmap/ic_launcher" /&gt;</w:t>
-      </w:r>
-    </w:p>
-    <w:p>
-      <w:pPr>
-        <w:pStyle w:val="af"/>
-      </w:pPr>
-      <w:r>
-        <w:t xml:space="preserve">        &lt;/LinearLayout&gt;</w:t>
-      </w:r>
-    </w:p>
-    <w:p>
-      <w:pPr>
-        <w:pStyle w:val="af"/>
-      </w:pPr>
-    </w:p>
-    <w:p>
-      <w:pPr>
-        <w:pStyle w:val="af"/>
-      </w:pPr>
-      <w:r>
-        <w:t xml:space="preserve">        &lt;EditText</w:t>
-      </w:r>
-    </w:p>
-    <w:p>
-      <w:pPr>
-        <w:pStyle w:val="af"/>
-      </w:pPr>
-      <w:r>
-        <w:t xml:space="preserve">            android:id="@+id/editText"</w:t>
-      </w:r>
-    </w:p>
-    <w:p>
-      <w:pPr>
-        <w:pStyle w:val="af"/>
-      </w:pPr>
-      <w:r>
-        <w:t xml:space="preserve">            android:layout_width="match_parent"</w:t>
-      </w:r>
-    </w:p>
-    <w:p>
-      <w:pPr>
-        <w:pStyle w:val="af"/>
-      </w:pPr>
-      <w:r>
-        <w:t xml:space="preserve">            android:layout_height="221dp"</w:t>
-      </w:r>
-    </w:p>
-    <w:p>
-      <w:pPr>
-        <w:pStyle w:val="af"/>
-      </w:pPr>
-      <w:r>
-        <w:t xml:space="preserve">            android:layout_centerHorizontal="true"</w:t>
-      </w:r>
-    </w:p>
-    <w:p>
-      <w:pPr>
-        <w:pStyle w:val="af"/>
-      </w:pPr>
-      <w:r>
-        <w:t xml:space="preserve">            android:layout_centerVertical="true"</w:t>
-      </w:r>
-    </w:p>
-    <w:p>
-      <w:pPr>
-        <w:pStyle w:val="af"/>
-      </w:pPr>
-      <w:r>
-        <w:t xml:space="preserve">            android:layout_margin="5dp"</w:t>
-      </w:r>
-    </w:p>
-    <w:p>
-      <w:pPr>
-        <w:pStyle w:val="af"/>
-      </w:pPr>
-      <w:r>
-        <w:t xml:space="preserve">            android:ems="10"</w:t>
-      </w:r>
-    </w:p>
-    <w:p>
-      <w:pPr>
-        <w:pStyle w:val="af"/>
-      </w:pPr>
-      <w:r>
-        <w:t xml:space="preserve">            android:hint="Ваш комментарий ..."</w:t>
-      </w:r>
-    </w:p>
-    <w:p>
-      <w:pPr>
-        <w:pStyle w:val="af"/>
-      </w:pPr>
-      <w:r>
-        <w:t xml:space="preserve">            android:inputType="textPersonName"</w:t>
-      </w:r>
-    </w:p>
-    <w:p>
-      <w:pPr>
-        <w:pStyle w:val="af"/>
-      </w:pPr>
-      <w:r>
-        <w:t xml:space="preserve">            android:padding="5dp" /&gt;</w:t>
-      </w:r>
-    </w:p>
-    <w:p>
-      <w:pPr>
-        <w:pStyle w:val="af"/>
-      </w:pPr>
-    </w:p>
-    <w:p>
-      <w:pPr>
-        <w:pStyle w:val="af"/>
-      </w:pPr>
-      <w:r>
-        <w:t xml:space="preserve">        &lt;Button</w:t>
-      </w:r>
-    </w:p>
-    <w:p>
-      <w:pPr>
-        <w:pStyle w:val="af"/>
-      </w:pPr>
-      <w:r>
-        <w:t xml:space="preserve">            android:id="@+id/button"</w:t>
-      </w:r>
-    </w:p>
-    <w:p>
-      <w:pPr>
-        <w:pStyle w:val="af"/>
-      </w:pPr>
-      <w:r>
-        <w:t xml:space="preserve">            android:layout_width="200dp"</w:t>
-      </w:r>
-    </w:p>
-    <w:p>
-      <w:pPr>
-        <w:pStyle w:val="af"/>
-      </w:pPr>
-      <w:r>
-        <w:t xml:space="preserve">            android:layout_height="50dp"</w:t>
-      </w:r>
-    </w:p>
-    <w:p>
-      <w:pPr>
-        <w:pStyle w:val="af"/>
-      </w:pPr>
-      <w:r>
-        <w:t xml:space="preserve">            android:layout_centerHorizontal="true"</w:t>
-      </w:r>
-    </w:p>
-    <w:p>
-      <w:pPr>
-        <w:pStyle w:val="af"/>
-      </w:pPr>
-      <w:r>
-        <w:t xml:space="preserve">            android:layout_centerVertical="true"</w:t>
-      </w:r>
-    </w:p>
-    <w:p>
-      <w:pPr>
-        <w:pStyle w:val="af"/>
-      </w:pPr>
-      <w:r>
-        <w:t xml:space="preserve">            android:layout_margin="5dp"</w:t>
-      </w:r>
-    </w:p>
-    <w:p>
-      <w:pPr>
-        <w:pStyle w:val="af"/>
-      </w:pPr>
-      <w:r>
-        <w:t xml:space="preserve">            android:gravity="center"</w:t>
-      </w:r>
-    </w:p>
-    <w:p>
-      <w:pPr>
-        <w:pStyle w:val="af"/>
-      </w:pPr>
-      <w:r>
-        <w:lastRenderedPageBreak/>
-        <w:t xml:space="preserve">            android:layout_gravity="right"</w:t>
-      </w:r>
-    </w:p>
-    <w:p>
-      <w:pPr>
-        <w:pStyle w:val="af"/>
-      </w:pPr>
-      <w:r>
-        <w:t xml:space="preserve">            android:padding="5dp"</w:t>
-      </w:r>
-    </w:p>
-    <w:p>
-      <w:pPr>
-        <w:pStyle w:val="af"/>
-      </w:pPr>
-      <w:r>
-        <w:t xml:space="preserve">            android:text="Отправить" /&gt;</w:t>
-      </w:r>
-    </w:p>
-    <w:p>
-      <w:pPr>
-        <w:pStyle w:val="af"/>
-      </w:pPr>
-    </w:p>
-    <w:p>
-      <w:pPr>
-        <w:pStyle w:val="af"/>
-      </w:pPr>
-      <w:r>
-        <w:t xml:space="preserve">    &lt;/LinearLayout&gt;</w:t>
-      </w:r>
-    </w:p>
-    <w:p>
-      <w:pPr>
-        <w:pStyle w:val="af"/>
-      </w:pPr>
-    </w:p>
-    <w:p>
-      <w:pPr>
-        <w:pStyle w:val="af"/>
-        <w:rPr>
-          <w:caps/>
-        </w:rPr>
-      </w:pPr>
-      <w:r>
-        <w:t>&lt;/androidx.constraintlayout.widget.ConstraintLayout&gt;</w:t>
+        <w:t xml:space="preserve">    android:layout_centerHorizontal="true"</w:t>
+      </w:r>
+      <w:r>
+        <w:br/>
+        <w:t xml:space="preserve">    android:layout_centerVertical="true"</w:t>
+      </w:r>
+      <w:r>
+        <w:br/>
+        <w:t xml:space="preserve">    android:layout_margin="5dp"</w:t>
+      </w:r>
+      <w:r>
+        <w:br/>
+        <w:t xml:space="preserve">    android:padding="5dp"</w:t>
+      </w:r>
+      <w:r>
+        <w:br/>
+        <w:t xml:space="preserve">    app:srcCompat="@drawable/second" /&gt;</w:t>
       </w:r>
     </w:p>
     <w:p>
@@ -1747,8 +1391,8 @@
         </w:rPr>
         <w:drawing>
           <wp:inline distT="0" distB="0" distL="0" distR="0">
-            <wp:extent cx="2914650" cy="5181364"/>
-            <wp:effectExtent l="0" t="0" r="0" b="0"/>
+            <wp:extent cx="2112481" cy="3755350"/>
+            <wp:effectExtent l="0" t="0" r="2540" b="0"/>
             <wp:docPr id="1" name="Рисунок 1"/>
             <wp:cNvGraphicFramePr>
               <a:graphicFrameLocks xmlns:a="http://schemas.openxmlformats.org/drawingml/2006/main" noChangeAspect="1"/>
@@ -1757,11 +1401,11 @@
               <a:graphicData uri="http://schemas.openxmlformats.org/drawingml/2006/picture">
                 <pic:pic xmlns:pic="http://schemas.openxmlformats.org/drawingml/2006/picture">
                   <pic:nvPicPr>
-                    <pic:cNvPr id="1" name="Screenshot_1589285548.png"/>
+                    <pic:cNvPr id="1" name="Screenshot_1589298277.png"/>
                     <pic:cNvPicPr/>
                   </pic:nvPicPr>
                   <pic:blipFill>
-                    <a:blip r:embed="rId9" cstate="print">
+                    <a:blip r:embed="rId8" cstate="print">
                       <a:extLst>
                         <a:ext uri="{28A0092B-C50C-407E-A947-70E740481C1C}">
                           <a14:useLocalDpi xmlns:a14="http://schemas.microsoft.com/office/drawing/2010/main" val="0"/>
@@ -1775,7 +1419,7 @@
                   <pic:spPr>
                     <a:xfrm>
                       <a:off x="0" y="0"/>
-                      <a:ext cx="2926297" cy="5202069"/>
+                      <a:ext cx="2119828" cy="3768410"/>
                     </a:xfrm>
                     <a:prstGeom prst="rect">
                       <a:avLst/>
@@ -1873,8 +1517,6 @@
       <w:pPr>
         <w:pStyle w:val="ad"/>
       </w:pPr>
-      <w:bookmarkStart w:id="0" w:name="_GoBack"/>
-      <w:bookmarkEnd w:id="0"/>
     </w:p>
     <w:p>
       <w:pPr>
@@ -1903,7 +1545,7 @@
           <w:rFonts w:cs="Times New Roman"/>
           <w:szCs w:val="28"/>
         </w:rPr>
-        <w:t>и</w:t>
+        <w:t>а</w:t>
       </w:r>
       <w:r>
         <w:rPr>
@@ -1917,14 +1559,28 @@
           <w:rFonts w:cs="Times New Roman"/>
           <w:szCs w:val="28"/>
         </w:rPr>
-        <w:t>изучены</w:t>
-      </w:r>
-      <w:r>
-        <w:rPr>
-          <w:rFonts w:cs="Times New Roman"/>
-          <w:szCs w:val="28"/>
-        </w:rPr>
-        <w:t xml:space="preserve"> особенности создания интерфейса пользователя на Android Studio.</w:t>
+        <w:t>изучена организация</w:t>
+      </w:r>
+      <w:r>
+        <w:rPr>
+          <w:rFonts w:cs="Times New Roman"/>
+          <w:szCs w:val="28"/>
+        </w:rPr>
+        <w:t xml:space="preserve"> хранения различных типо</w:t>
+      </w:r>
+      <w:r>
+        <w:rPr>
+          <w:rFonts w:cs="Times New Roman"/>
+          <w:szCs w:val="28"/>
+        </w:rPr>
+        <w:t>в ресурсов приложения Android, а также были исследованы</w:t>
+      </w:r>
+      <w:r>
+        <w:rPr>
+          <w:rFonts w:cs="Times New Roman"/>
+          <w:szCs w:val="28"/>
+        </w:rPr>
+        <w:t xml:space="preserve"> возможности их использования.</w:t>
       </w:r>
     </w:p>
     <w:p>
@@ -4895,6 +4551,83 @@
       <w:lang w:eastAsia="en-US"/>
     </w:rPr>
   </w:style>
+  <w:style w:type="character" w:customStyle="1" w:styleId="af2">
+    <w:name w:val="Текст курсовой Знак"/>
+    <w:basedOn w:val="a0"/>
+    <w:link w:val="af3"/>
+    <w:locked/>
+    <w:rsid w:val="00CB7750"/>
+    <w:rPr>
+      <w:rFonts w:ascii="Times New Roman" w:hAnsi="Times New Roman" w:cs="Times New Roman"/>
+      <w:sz w:val="28"/>
+      <w:szCs w:val="26"/>
+      <w:shd w:val="clear" w:color="auto" w:fill="FFFFFF"/>
+    </w:rPr>
+  </w:style>
+  <w:style w:type="paragraph" w:customStyle="1" w:styleId="af3">
+    <w:name w:val="Текст курсовой"/>
+    <w:basedOn w:val="a"/>
+    <w:link w:val="af2"/>
+    <w:qFormat/>
+    <w:rsid w:val="00CB7750"/>
+    <w:pPr>
+      <w:shd w:val="clear" w:color="auto" w:fill="FFFFFF"/>
+      <w:spacing w:line="360" w:lineRule="auto"/>
+      <w:ind w:firstLine="709"/>
+    </w:pPr>
+    <w:rPr>
+      <w:rFonts w:cs="Times New Roman"/>
+      <w:szCs w:val="26"/>
+    </w:rPr>
+  </w:style>
+  <w:style w:type="paragraph" w:styleId="HTML">
+    <w:name w:val="HTML Preformatted"/>
+    <w:basedOn w:val="a"/>
+    <w:link w:val="HTML0"/>
+    <w:uiPriority w:val="99"/>
+    <w:semiHidden/>
+    <w:unhideWhenUsed/>
+    <w:rsid w:val="00037946"/>
+    <w:pPr>
+      <w:tabs>
+        <w:tab w:val="left" w:pos="916"/>
+        <w:tab w:val="left" w:pos="1832"/>
+        <w:tab w:val="left" w:pos="2748"/>
+        <w:tab w:val="left" w:pos="3664"/>
+        <w:tab w:val="left" w:pos="4580"/>
+        <w:tab w:val="left" w:pos="5496"/>
+        <w:tab w:val="left" w:pos="6412"/>
+        <w:tab w:val="left" w:pos="7328"/>
+        <w:tab w:val="left" w:pos="8244"/>
+        <w:tab w:val="left" w:pos="9160"/>
+        <w:tab w:val="left" w:pos="10076"/>
+        <w:tab w:val="left" w:pos="10992"/>
+        <w:tab w:val="left" w:pos="11908"/>
+        <w:tab w:val="left" w:pos="12824"/>
+        <w:tab w:val="left" w:pos="13740"/>
+        <w:tab w:val="left" w:pos="14656"/>
+      </w:tabs>
+      <w:jc w:val="left"/>
+    </w:pPr>
+    <w:rPr>
+      <w:rFonts w:ascii="Courier New" w:eastAsia="Times New Roman" w:hAnsi="Courier New" w:cs="Courier New"/>
+      <w:sz w:val="20"/>
+      <w:szCs w:val="20"/>
+    </w:rPr>
+  </w:style>
+  <w:style w:type="character" w:customStyle="1" w:styleId="HTML0">
+    <w:name w:val="Стандартный HTML Знак"/>
+    <w:basedOn w:val="a0"/>
+    <w:link w:val="HTML"/>
+    <w:uiPriority w:val="99"/>
+    <w:semiHidden/>
+    <w:rsid w:val="00037946"/>
+    <w:rPr>
+      <w:rFonts w:ascii="Courier New" w:eastAsia="Times New Roman" w:hAnsi="Courier New" w:cs="Courier New"/>
+      <w:sz w:val="20"/>
+      <w:szCs w:val="20"/>
+    </w:rPr>
+  </w:style>
 </w:styles>
 </file>
 
@@ -5186,7 +4919,7 @@
 </file>
 
 <file path=customXml/itemProps1.xml><?xml version="1.0" encoding="utf-8"?>
-<ds:datastoreItem xmlns:ds="http://schemas.openxmlformats.org/officeDocument/2006/customXml" ds:itemID="{4F8E4C85-2403-4227-952E-EC0C5B3ABA68}">
+<ds:datastoreItem xmlns:ds="http://schemas.openxmlformats.org/officeDocument/2006/customXml" ds:itemID="{4D5F640E-0C2F-4BB6-9E7D-B7ECC687B5E7}">
   <ds:schemaRefs>
     <ds:schemaRef ds:uri="http://schemas.openxmlformats.org/officeDocument/2006/bibliography"/>
   </ds:schemaRefs>

</xml_diff>